<commit_message>
resume fix attempt again
</commit_message>
<xml_diff>
--- a/src/utils/resume.docx
+++ b/src/utils/resume.docx
@@ -171,25 +171,7 @@
           <w:sz w:val="22"/>
           <w:szCs w:val="22"/>
         </w:rPr>
-        <w:t>jacknugent27@</w:t>
-      </w:r>
-      <w:r>
-        <w:rPr>
-          <w:rFonts w:ascii="Helvetica Neue Light" w:hAnsi="Helvetica Neue Light" w:cs="Helvetica Neue Light"/>
-          <w:color w:val="000000" w:themeColor="text1"/>
-          <w:sz w:val="22"/>
-          <w:szCs w:val="22"/>
-        </w:rPr>
-        <w:t>g</w:t>
-      </w:r>
-      <w:r>
-        <w:rPr>
-          <w:rFonts w:ascii="Helvetica Neue Light" w:hAnsi="Helvetica Neue Light" w:cs="Helvetica Neue Light"/>
-          <w:color w:val="000000" w:themeColor="text1"/>
-          <w:sz w:val="22"/>
-          <w:szCs w:val="22"/>
-        </w:rPr>
-        <w:t>mail.com</w:t>
+        <w:t>jacknugent27@gmail.com</w:t>
       </w:r>
       <w:r>
         <w:rPr>
@@ -208,88 +190,7 @@
           <w:sz w:val="22"/>
           <w:szCs w:val="22"/>
         </w:rPr>
-        <w:t>ja</w:t>
-      </w:r>
-      <w:r>
-        <w:rPr>
-          <w:rFonts w:ascii="Helvetica Neue Light" w:hAnsi="Helvetica Neue Light"/>
-          <w:color w:val="000000" w:themeColor="text1"/>
-          <w:sz w:val="22"/>
-          <w:szCs w:val="22"/>
-        </w:rPr>
-        <w:t>c</w:t>
-      </w:r>
-      <w:r>
-        <w:rPr>
-          <w:rFonts w:ascii="Helvetica Neue Light" w:hAnsi="Helvetica Neue Light"/>
-          <w:color w:val="000000" w:themeColor="text1"/>
-          <w:sz w:val="22"/>
-          <w:szCs w:val="22"/>
-        </w:rPr>
-        <w:t>k</w:t>
-      </w:r>
-      <w:r>
-        <w:rPr>
-          <w:rFonts w:ascii="Helvetica Neue Light" w:hAnsi="Helvetica Neue Light"/>
-          <w:color w:val="000000" w:themeColor="text1"/>
-          <w:sz w:val="22"/>
-          <w:szCs w:val="22"/>
-        </w:rPr>
-        <w:t>n</w:t>
-      </w:r>
-      <w:r>
-        <w:rPr>
-          <w:rFonts w:ascii="Helvetica Neue Light" w:hAnsi="Helvetica Neue Light"/>
-          <w:color w:val="000000" w:themeColor="text1"/>
-          <w:sz w:val="22"/>
-          <w:szCs w:val="22"/>
-        </w:rPr>
-        <w:t>u</w:t>
-      </w:r>
-      <w:r>
-        <w:rPr>
-          <w:rFonts w:ascii="Helvetica Neue Light" w:hAnsi="Helvetica Neue Light"/>
-          <w:color w:val="000000" w:themeColor="text1"/>
-          <w:sz w:val="22"/>
-          <w:szCs w:val="22"/>
-        </w:rPr>
-        <w:t>ge</w:t>
-      </w:r>
-      <w:r>
-        <w:rPr>
-          <w:rFonts w:ascii="Helvetica Neue Light" w:hAnsi="Helvetica Neue Light"/>
-          <w:color w:val="000000" w:themeColor="text1"/>
-          <w:sz w:val="22"/>
-          <w:szCs w:val="22"/>
-        </w:rPr>
-        <w:t>n</w:t>
-      </w:r>
-      <w:r>
-        <w:rPr>
-          <w:rFonts w:ascii="Helvetica Neue Light" w:hAnsi="Helvetica Neue Light"/>
-          <w:color w:val="000000" w:themeColor="text1"/>
-          <w:sz w:val="22"/>
-          <w:szCs w:val="22"/>
-        </w:rPr>
-        <w:t>t</w:t>
-      </w:r>
-      <w:r>
-        <w:rPr>
-          <w:rFonts w:ascii="Helvetica Neue Light" w:hAnsi="Helvetica Neue Light"/>
-          <w:color w:val="000000" w:themeColor="text1"/>
-          <w:sz w:val="22"/>
-          <w:szCs w:val="22"/>
-        </w:rPr>
-        <w:t>.</w:t>
-      </w:r>
-      <w:r>
-        <w:rPr>
-          <w:rFonts w:ascii="Helvetica Neue Light" w:hAnsi="Helvetica Neue Light"/>
-          <w:color w:val="000000" w:themeColor="text1"/>
-          <w:sz w:val="22"/>
-          <w:szCs w:val="22"/>
-        </w:rPr>
-        <w:t>io</w:t>
+        <w:t>jacknugent.io</w:t>
       </w:r>
     </w:p>
     <w:p>
@@ -562,19 +463,8 @@
                 <w:sz w:val="22"/>
                 <w:szCs w:val="22"/>
               </w:rPr>
-              <w:t>REST/</w:t>
+              <w:t>REST/GraphQL</w:t>
             </w:r>
-            <w:proofErr w:type="spellStart"/>
-            <w:r>
-              <w:rPr>
-                <w:rFonts w:ascii="Helvetica Neue Light" w:hAnsi="Helvetica Neue Light"/>
-                <w:color w:val="000000" w:themeColor="text1"/>
-                <w:sz w:val="22"/>
-                <w:szCs w:val="22"/>
-              </w:rPr>
-              <w:t>GraphQL</w:t>
-            </w:r>
-            <w:proofErr w:type="spellEnd"/>
           </w:p>
         </w:tc>
         <w:tc>
@@ -1030,7 +920,7 @@
           <w:sz w:val="22"/>
           <w:szCs w:val="22"/>
         </w:rPr>
-        <w:t>Software</w:t>
+        <w:t xml:space="preserve">Software Engineer – Government Contractor </w:t>
       </w:r>
       <w:r>
         <w:rPr>
@@ -1041,7 +931,7 @@
           <w:sz w:val="22"/>
           <w:szCs w:val="22"/>
         </w:rPr>
-        <w:t xml:space="preserve"> Engineer – </w:t>
+        <w:tab/>
       </w:r>
       <w:r>
         <w:rPr>
@@ -1052,7 +942,7 @@
           <w:sz w:val="22"/>
           <w:szCs w:val="22"/>
         </w:rPr>
-        <w:t>Government Contractor</w:t>
+        <w:tab/>
       </w:r>
       <w:r>
         <w:rPr>
@@ -1063,119 +953,39 @@
           <w:sz w:val="22"/>
           <w:szCs w:val="22"/>
         </w:rPr>
+        <w:tab/>
+      </w:r>
+      <w:r>
+        <w:rPr>
+          <w:rFonts w:ascii="Helvetica Neue Light" w:hAnsi="Helvetica Neue Light" w:cs="Helvetica Neue Light"/>
+          <w:i/>
+          <w:iCs/>
+          <w:color w:val="000000" w:themeColor="text1"/>
+          <w:sz w:val="22"/>
+          <w:szCs w:val="22"/>
+        </w:rPr>
+        <w:tab/>
+        <w:t xml:space="preserve">               </w:t>
+      </w:r>
+      <w:r>
+        <w:rPr>
+          <w:rFonts w:ascii="Helvetica Neue Light" w:hAnsi="Helvetica Neue Light" w:cs="Helvetica Neue Light"/>
+          <w:i/>
+          <w:iCs/>
+          <w:color w:val="000000" w:themeColor="text1"/>
+          <w:sz w:val="22"/>
+          <w:szCs w:val="22"/>
+        </w:rPr>
         <w:t xml:space="preserve"> </w:t>
       </w:r>
       <w:r>
         <w:rPr>
           <w:rFonts w:ascii="Helvetica Neue Light" w:hAnsi="Helvetica Neue Light" w:cs="Helvetica Neue Light"/>
-          <w:i/>
-          <w:iCs/>
-          <w:color w:val="000000" w:themeColor="text1"/>
-          <w:sz w:val="22"/>
-          <w:szCs w:val="22"/>
-        </w:rPr>
-        <w:tab/>
-      </w:r>
-      <w:r>
-        <w:rPr>
-          <w:rFonts w:ascii="Helvetica Neue Light" w:hAnsi="Helvetica Neue Light" w:cs="Helvetica Neue Light"/>
-          <w:i/>
-          <w:iCs/>
-          <w:color w:val="000000" w:themeColor="text1"/>
-          <w:sz w:val="22"/>
-          <w:szCs w:val="22"/>
-        </w:rPr>
-        <w:tab/>
-      </w:r>
-      <w:r>
-        <w:rPr>
-          <w:rFonts w:ascii="Helvetica Neue Light" w:hAnsi="Helvetica Neue Light" w:cs="Helvetica Neue Light"/>
-          <w:i/>
-          <w:iCs/>
-          <w:color w:val="000000" w:themeColor="text1"/>
-          <w:sz w:val="22"/>
-          <w:szCs w:val="22"/>
-        </w:rPr>
-        <w:tab/>
-      </w:r>
-      <w:r>
-        <w:rPr>
-          <w:rFonts w:ascii="Helvetica Neue Light" w:hAnsi="Helvetica Neue Light" w:cs="Helvetica Neue Light"/>
-          <w:i/>
-          <w:iCs/>
-          <w:color w:val="000000" w:themeColor="text1"/>
-          <w:sz w:val="22"/>
-          <w:szCs w:val="22"/>
-        </w:rPr>
-        <w:tab/>
-        <w:t xml:space="preserve">            </w:t>
-      </w:r>
-      <w:r>
-        <w:rPr>
-          <w:rFonts w:ascii="Helvetica Neue Light" w:hAnsi="Helvetica Neue Light" w:cs="Helvetica Neue Light"/>
-          <w:i/>
-          <w:iCs/>
-          <w:color w:val="000000" w:themeColor="text1"/>
-          <w:sz w:val="22"/>
-          <w:szCs w:val="22"/>
-        </w:rPr>
-        <w:t xml:space="preserve">   </w:t>
-      </w:r>
-      <w:r>
-        <w:rPr>
-          <w:rFonts w:ascii="Helvetica Neue Light" w:hAnsi="Helvetica Neue Light" w:cs="Helvetica Neue Light"/>
-          <w:i/>
-          <w:iCs/>
-          <w:color w:val="000000" w:themeColor="text1"/>
-          <w:sz w:val="22"/>
-          <w:szCs w:val="22"/>
-        </w:rPr>
-        <w:t xml:space="preserve"> </w:t>
-      </w:r>
-      <w:r>
-        <w:rPr>
-          <w:rFonts w:ascii="Helvetica Neue Light" w:hAnsi="Helvetica Neue Light" w:cs="Helvetica Neue Light"/>
-          <w:color w:val="000000" w:themeColor="text1"/>
-          <w:sz w:val="22"/>
-          <w:szCs w:val="22"/>
-        </w:rPr>
-        <w:t>February</w:t>
-      </w:r>
-      <w:r>
-        <w:rPr>
-          <w:rFonts w:ascii="Helvetica Neue Light" w:hAnsi="Helvetica Neue Light" w:cs="Helvetica Neue Light"/>
-          <w:color w:val="000000" w:themeColor="text1"/>
-          <w:sz w:val="22"/>
-          <w:szCs w:val="22"/>
-        </w:rPr>
-        <w:t xml:space="preserve"> 2019 </w:t>
-      </w:r>
-      <w:r>
-        <w:rPr>
-          <w:rFonts w:ascii="Helvetica Neue Light" w:hAnsi="Helvetica Neue Light" w:cs="Helvetica Neue Light"/>
-          <w:color w:val="000000" w:themeColor="text1"/>
-          <w:sz w:val="22"/>
-          <w:szCs w:val="22"/>
-        </w:rPr>
-        <w:t>–</w:t>
-      </w:r>
-      <w:r>
-        <w:rPr>
-          <w:rFonts w:ascii="Helvetica Neue Light" w:hAnsi="Helvetica Neue Light" w:cs="Helvetica Neue Light"/>
-          <w:color w:val="000000" w:themeColor="text1"/>
-          <w:sz w:val="22"/>
-          <w:szCs w:val="22"/>
-        </w:rPr>
-        <w:t xml:space="preserve"> </w:t>
-      </w:r>
-      <w:r>
-        <w:rPr>
-          <w:rFonts w:ascii="Helvetica Neue Light" w:hAnsi="Helvetica Neue Light" w:cs="Helvetica Neue Light"/>
-          <w:color w:val="000000" w:themeColor="text1"/>
-          <w:sz w:val="22"/>
-          <w:szCs w:val="22"/>
-        </w:rPr>
-        <w:t>May 2019</w:t>
+          <w:color w:val="000000" w:themeColor="text1"/>
+          <w:sz w:val="22"/>
+          <w:szCs w:val="22"/>
+        </w:rPr>
+        <w:t>February 2019 – May 2019</w:t>
       </w:r>
     </w:p>
     <w:p>
@@ -1707,15 +1517,6 @@
           <w:szCs w:val="22"/>
         </w:rPr>
         <w:tab/>
-      </w:r>
-      <w:r>
-        <w:rPr>
-          <w:rFonts w:ascii="Helvetica Neue Light" w:hAnsi="Helvetica Neue Light" w:cs="Helvetica Neue Light"/>
-          <w:i/>
-          <w:iCs/>
-          <w:sz w:val="22"/>
-          <w:szCs w:val="22"/>
-        </w:rPr>
         <w:t xml:space="preserve"> </w:t>
       </w:r>
     </w:p>
@@ -3550,6 +3351,7 @@
     <w:lsdException w:name="HTML Sample" w:semiHidden="1" w:unhideWhenUsed="1"/>
     <w:lsdException w:name="HTML Typewriter" w:semiHidden="1" w:unhideWhenUsed="1"/>
     <w:lsdException w:name="HTML Variable" w:semiHidden="1" w:unhideWhenUsed="1"/>
+    <w:lsdException w:name="Normal Table" w:semiHidden="1" w:unhideWhenUsed="1"/>
     <w:lsdException w:name="annotation subject" w:semiHidden="1" w:unhideWhenUsed="1"/>
     <w:lsdException w:name="No List" w:semiHidden="1" w:unhideWhenUsed="1"/>
     <w:lsdException w:name="Outline List 1" w:semiHidden="1" w:unhideWhenUsed="1"/>
@@ -3596,8 +3398,10 @@
     <w:lsdException w:name="Table Subtle 2" w:semiHidden="1" w:unhideWhenUsed="1"/>
     <w:lsdException w:name="Table Web 1" w:semiHidden="1" w:unhideWhenUsed="1"/>
     <w:lsdException w:name="Table Web 2" w:semiHidden="1" w:unhideWhenUsed="1"/>
+    <w:lsdException w:name="Table Web 3" w:semiHidden="1" w:unhideWhenUsed="1"/>
     <w:lsdException w:name="Balloon Text" w:semiHidden="1" w:unhideWhenUsed="1"/>
     <w:lsdException w:name="Table Grid" w:uiPriority="59"/>
+    <w:lsdException w:name="Table Theme" w:semiHidden="1" w:unhideWhenUsed="1"/>
     <w:lsdException w:name="Placeholder Text" w:semiHidden="1"/>
     <w:lsdException w:name="No Spacing" w:uiPriority="1" w:qFormat="1"/>
     <w:lsdException w:name="Light Shading" w:uiPriority="60"/>
@@ -3824,6 +3628,7 @@
   <w:style w:type="character" w:default="1" w:styleId="DefaultParagraphFont">
     <w:name w:val="Default Paragraph Font"/>
     <w:uiPriority w:val="1"/>
+    <w:semiHidden/>
     <w:unhideWhenUsed/>
   </w:style>
   <w:style w:type="table" w:default="1" w:styleId="TableNormal">

</xml_diff>